<commit_message>
All cases and Diseases finished
</commit_message>
<xml_diff>
--- a/Phaser Game/CasesDiseases/Intestines.docx
+++ b/Phaser Game/CasesDiseases/Intestines.docx
@@ -6,14 +6,24 @@
       <w:pPr>
         <w:spacing w:after="0" w:line="240" w:lineRule="auto"/>
         <w:rPr>
-          <w:rFonts w:ascii="Times New Roman" w:eastAsia="Times New Roman" w:hAnsi="Times New Roman" w:cs="Times New Roman"/>
-          <w:sz w:val="24"/>
-          <w:szCs w:val="24"/>
-        </w:rPr>
-      </w:pPr>
-      <w:r>
-        <w:rPr>
-          <w:rFonts w:ascii="Times New Roman" w:eastAsia="Times New Roman" w:hAnsi="Times New Roman" w:cs="Times New Roman"/>
+          <w:rFonts w:ascii="Tempus Sans ITC" w:eastAsia="Times New Roman" w:hAnsi="Tempus Sans ITC" w:cs="Times New Roman"/>
+          <w:sz w:val="24"/>
+          <w:szCs w:val="24"/>
+        </w:rPr>
+      </w:pPr>
+    </w:p>
+    <w:p>
+      <w:pPr>
+        <w:spacing w:after="0" w:line="240" w:lineRule="auto"/>
+        <w:rPr>
+          <w:rFonts w:ascii="Tempus Sans ITC" w:eastAsia="Times New Roman" w:hAnsi="Tempus Sans ITC" w:cs="Times New Roman"/>
+          <w:sz w:val="24"/>
+          <w:szCs w:val="24"/>
+        </w:rPr>
+      </w:pPr>
+      <w:r>
+        <w:rPr>
+          <w:rFonts w:ascii="Tempus Sans ITC" w:eastAsia="Times New Roman" w:hAnsi="Tempus Sans ITC" w:cs="Times New Roman"/>
           <w:color w:val="000000"/>
           <w:sz w:val="24"/>
           <w:szCs w:val="24"/>
@@ -25,14 +35,14 @@
       <w:pPr>
         <w:spacing w:after="0" w:line="240" w:lineRule="auto"/>
         <w:rPr>
-          <w:rFonts w:ascii="Times New Roman" w:eastAsia="Times New Roman" w:hAnsi="Times New Roman" w:cs="Times New Roman"/>
-          <w:sz w:val="24"/>
-          <w:szCs w:val="24"/>
-        </w:rPr>
-      </w:pPr>
-      <w:r>
-        <w:rPr>
-          <w:rFonts w:ascii="Times New Roman" w:eastAsia="Times New Roman" w:hAnsi="Times New Roman" w:cs="Times New Roman"/>
+          <w:rFonts w:ascii="Tempus Sans ITC" w:eastAsia="Times New Roman" w:hAnsi="Tempus Sans ITC" w:cs="Times New Roman"/>
+          <w:sz w:val="24"/>
+          <w:szCs w:val="24"/>
+        </w:rPr>
+      </w:pPr>
+      <w:r>
+        <w:rPr>
+          <w:rFonts w:ascii="Tempus Sans ITC" w:eastAsia="Times New Roman" w:hAnsi="Tempus Sans ITC" w:cs="Times New Roman"/>
           <w:b/>
           <w:bCs/>
           <w:color w:val="333333"/>
@@ -44,20 +54,32 @@
       </w:r>
       <w:r>
         <w:rPr>
-          <w:rFonts w:ascii="Times New Roman" w:eastAsia="Times New Roman" w:hAnsi="Times New Roman" w:cs="Times New Roman"/>
+          <w:rFonts w:ascii="Tempus Sans ITC" w:eastAsia="Times New Roman" w:hAnsi="Tempus Sans ITC" w:cs="Times New Roman"/>
           <w:color w:val="333333"/>
           <w:sz w:val="24"/>
           <w:szCs w:val="24"/>
           <w:shd w:val="clear" w:color="auto" w:fill="FFFFFF"/>
         </w:rPr>
-        <w:t xml:space="preserve"> When food enters the stomach, acid begins to break it down, and some nutrients are absorbed in the stomach. Then the food passes into the small intestine, where enzymes and sodium bicarbonate flow in from the pancreas to neutralize any remaining stomach acid and break down the remaining nutrients. The large intestine absorbs water and creates fecal matter.</w:t>
-      </w:r>
-    </w:p>
+        <w:t xml:space="preserve"> When food enters the stomach, acid begins to break it down, after passing through the stomach, the small liver will begin to process out any remaining stomach acids and any nutrients missed by the stomach </w:t>
+      </w:r>
+      <w:bookmarkStart w:id="0" w:name="_GoBack"/>
+      <w:r>
+        <w:rPr>
+          <w:rFonts w:ascii="Tempus Sans ITC" w:eastAsia="Times New Roman" w:hAnsi="Tempus Sans ITC" w:cs="Times New Roman"/>
+          <w:color w:val="333333"/>
+          <w:sz w:val="24"/>
+          <w:szCs w:val="24"/>
+          <w:shd w:val="clear" w:color="auto" w:fill="FFFFFF"/>
+        </w:rPr>
+        <w:t>before giving it to the large intestines.</w:t>
+      </w:r>
+    </w:p>
+    <w:bookmarkEnd w:id="0"/>
     <w:p>
       <w:pPr>
         <w:spacing w:after="240" w:line="240" w:lineRule="auto"/>
         <w:rPr>
-          <w:rFonts w:ascii="Times New Roman" w:eastAsia="Times New Roman" w:hAnsi="Times New Roman" w:cs="Times New Roman"/>
+          <w:rFonts w:ascii="Tempus Sans ITC" w:eastAsia="Times New Roman" w:hAnsi="Tempus Sans ITC" w:cs="Times New Roman"/>
           <w:sz w:val="24"/>
           <w:szCs w:val="24"/>
         </w:rPr>
@@ -67,67 +89,186 @@
       <w:pPr>
         <w:spacing w:after="0" w:line="240" w:lineRule="auto"/>
         <w:rPr>
-          <w:rFonts w:ascii="Times New Roman" w:eastAsia="Times New Roman" w:hAnsi="Times New Roman" w:cs="Times New Roman"/>
-          <w:sz w:val="24"/>
-          <w:szCs w:val="24"/>
-        </w:rPr>
-      </w:pPr>
-      <w:r>
-        <w:rPr>
-          <w:rFonts w:ascii="Times New Roman" w:eastAsia="Times New Roman" w:hAnsi="Times New Roman" w:cs="Times New Roman"/>
-          <w:color w:val="333333"/>
-          <w:sz w:val="24"/>
-          <w:szCs w:val="24"/>
-          <w:shd w:val="clear" w:color="auto" w:fill="FFFFFF"/>
-        </w:rPr>
-        <w:t>Whipple:</w:t>
+          <w:rFonts w:ascii="Tempus Sans ITC" w:eastAsia="Times New Roman" w:hAnsi="Tempus Sans ITC" w:cs="Times New Roman"/>
+          <w:sz w:val="24"/>
+          <w:szCs w:val="24"/>
+        </w:rPr>
+      </w:pPr>
+      <w:r>
+        <w:rPr>
+          <w:rFonts w:ascii="Tempus Sans ITC" w:eastAsia="Times New Roman" w:hAnsi="Tempus Sans ITC" w:cs="Times New Roman"/>
+          <w:color w:val="444444"/>
+          <w:sz w:val="24"/>
+          <w:szCs w:val="24"/>
+          <w:shd w:val="clear" w:color="auto" w:fill="FFFFFF"/>
+        </w:rPr>
+        <w:t xml:space="preserve">Chun </w:t>
+      </w:r>
+      <w:proofErr w:type="spellStart"/>
+      <w:r>
+        <w:rPr>
+          <w:rFonts w:ascii="Tempus Sans ITC" w:eastAsia="Times New Roman" w:hAnsi="Tempus Sans ITC" w:cs="Times New Roman"/>
+          <w:color w:val="444444"/>
+          <w:sz w:val="24"/>
+          <w:szCs w:val="24"/>
+          <w:shd w:val="clear" w:color="auto" w:fill="FFFFFF"/>
+        </w:rPr>
+        <w:t>Deyahn</w:t>
+      </w:r>
+      <w:proofErr w:type="spellEnd"/>
+      <w:r>
+        <w:rPr>
+          <w:rFonts w:ascii="Tempus Sans ITC" w:eastAsia="Times New Roman" w:hAnsi="Tempus Sans ITC" w:cs="Times New Roman"/>
+          <w:color w:val="444444"/>
+          <w:sz w:val="24"/>
+          <w:szCs w:val="24"/>
+          <w:shd w:val="clear" w:color="auto" w:fill="FFFFFF"/>
+        </w:rPr>
+        <w:t>: CASE 1</w:t>
       </w:r>
     </w:p>
     <w:p>
       <w:pPr>
         <w:spacing w:after="0" w:line="240" w:lineRule="auto"/>
         <w:rPr>
-          <w:rFonts w:ascii="Times New Roman" w:eastAsia="Times New Roman" w:hAnsi="Times New Roman" w:cs="Times New Roman"/>
-          <w:sz w:val="24"/>
-          <w:szCs w:val="24"/>
-        </w:rPr>
-      </w:pPr>
-      <w:r>
-        <w:rPr>
-          <w:rFonts w:ascii="Merriweather" w:eastAsia="Times New Roman" w:hAnsi="Merriweather" w:cs="Times New Roman"/>
+          <w:rFonts w:ascii="Tempus Sans ITC" w:eastAsia="Times New Roman" w:hAnsi="Tempus Sans ITC" w:cs="Times New Roman"/>
+          <w:sz w:val="24"/>
+          <w:szCs w:val="24"/>
+        </w:rPr>
+      </w:pPr>
+    </w:p>
+    <w:p>
+      <w:pPr>
+        <w:spacing w:after="0" w:line="240" w:lineRule="auto"/>
+        <w:rPr>
+          <w:rFonts w:ascii="Tempus Sans ITC" w:eastAsia="Times New Roman" w:hAnsi="Tempus Sans ITC" w:cs="Times New Roman"/>
+          <w:sz w:val="24"/>
+          <w:szCs w:val="24"/>
+        </w:rPr>
+      </w:pPr>
+      <w:r>
+        <w:rPr>
+          <w:rFonts w:ascii="Tempus Sans ITC" w:eastAsia="Times New Roman" w:hAnsi="Tempus Sans ITC" w:cs="Times New Roman"/>
           <w:color w:val="575757"/>
-          <w:sz w:val="21"/>
-          <w:szCs w:val="21"/>
-          <w:shd w:val="clear" w:color="auto" w:fill="FFFFFF"/>
-        </w:rPr>
-        <w:t xml:space="preserve">Anyone can get Whipple disease. However, it is more common in Caucasian men between 40 and 60 years old Whipple disease is rare, and fewer than one in 1 million people get this disease each year </w:t>
-      </w:r>
-      <w:proofErr w:type="gramStart"/>
-      <w:r>
-        <w:rPr>
-          <w:rFonts w:ascii="Merriweather" w:eastAsia="Times New Roman" w:hAnsi="Merriweather" w:cs="Times New Roman"/>
+          <w:sz w:val="24"/>
+          <w:szCs w:val="24"/>
+          <w:shd w:val="clear" w:color="auto" w:fill="FFFFFF"/>
+        </w:rPr>
+        <w:t xml:space="preserve">Anyone can get Chun </w:t>
+      </w:r>
+      <w:proofErr w:type="spellStart"/>
+      <w:r>
+        <w:rPr>
+          <w:rFonts w:ascii="Tempus Sans ITC" w:eastAsia="Times New Roman" w:hAnsi="Tempus Sans ITC" w:cs="Times New Roman"/>
           <w:color w:val="575757"/>
-          <w:sz w:val="21"/>
-          <w:szCs w:val="21"/>
-          <w:shd w:val="clear" w:color="auto" w:fill="FFFFFF"/>
-        </w:rPr>
-        <w:t>The</w:t>
-      </w:r>
-      <w:proofErr w:type="gramEnd"/>
-      <w:r>
-        <w:rPr>
-          <w:rFonts w:ascii="Merriweather" w:eastAsia="Times New Roman" w:hAnsi="Merriweather" w:cs="Times New Roman"/>
+          <w:sz w:val="24"/>
+          <w:szCs w:val="24"/>
+          <w:shd w:val="clear" w:color="auto" w:fill="FFFFFF"/>
+        </w:rPr>
+        <w:t>Deyahn</w:t>
+      </w:r>
+      <w:proofErr w:type="spellEnd"/>
+      <w:r>
+        <w:rPr>
+          <w:rFonts w:ascii="Tempus Sans ITC" w:eastAsia="Times New Roman" w:hAnsi="Tempus Sans ITC" w:cs="Times New Roman"/>
           <w:color w:val="575757"/>
-          <w:sz w:val="21"/>
-          <w:szCs w:val="21"/>
-          <w:shd w:val="clear" w:color="auto" w:fill="FFFFFF"/>
-        </w:rPr>
-        <w:t xml:space="preserve"> condition appears to be more common in farmers and other people who work outdoors and have frequent contact with soil and sewage wastewater</w:t>
-      </w:r>
-    </w:p>
-    <w:p>
-      <w:bookmarkStart w:id="0" w:name="_GoBack"/>
-      <w:bookmarkEnd w:id="0"/>
+          <w:sz w:val="24"/>
+          <w:szCs w:val="24"/>
+          <w:shd w:val="clear" w:color="auto" w:fill="FFFFFF"/>
+        </w:rPr>
+        <w:t xml:space="preserve">. However, it is more common in Caucasian men between 40 and 60 years old Chun </w:t>
+      </w:r>
+      <w:proofErr w:type="spellStart"/>
+      <w:r>
+        <w:rPr>
+          <w:rFonts w:ascii="Tempus Sans ITC" w:eastAsia="Times New Roman" w:hAnsi="Tempus Sans ITC" w:cs="Times New Roman"/>
+          <w:color w:val="575757"/>
+          <w:sz w:val="24"/>
+          <w:szCs w:val="24"/>
+          <w:shd w:val="clear" w:color="auto" w:fill="FFFFFF"/>
+        </w:rPr>
+        <w:t>Deyahn</w:t>
+      </w:r>
+      <w:proofErr w:type="spellEnd"/>
+      <w:r>
+        <w:rPr>
+          <w:rFonts w:ascii="Tempus Sans ITC" w:eastAsia="Times New Roman" w:hAnsi="Tempus Sans ITC" w:cs="Times New Roman"/>
+          <w:color w:val="575757"/>
+          <w:sz w:val="24"/>
+          <w:szCs w:val="24"/>
+          <w:shd w:val="clear" w:color="auto" w:fill="FFFFFF"/>
+        </w:rPr>
+        <w:t xml:space="preserve"> disease is rare, and fewer than one in 10 million people get this disease each year. The condition appears to be more common in farmers and other people who work outdoors and have frequent contact with soil and raw </w:t>
+      </w:r>
+    </w:p>
+    <w:p>
+      <w:pPr>
+        <w:spacing w:after="0" w:line="240" w:lineRule="auto"/>
+        <w:rPr>
+          <w:rFonts w:ascii="Tempus Sans ITC" w:eastAsia="Times New Roman" w:hAnsi="Tempus Sans ITC" w:cs="Times New Roman"/>
+          <w:sz w:val="24"/>
+          <w:szCs w:val="24"/>
+        </w:rPr>
+      </w:pPr>
+    </w:p>
+    <w:p>
+      <w:pPr>
+        <w:spacing w:after="0" w:line="240" w:lineRule="auto"/>
+        <w:rPr>
+          <w:rFonts w:ascii="Tempus Sans ITC" w:eastAsia="Times New Roman" w:hAnsi="Tempus Sans ITC" w:cs="Times New Roman"/>
+          <w:sz w:val="24"/>
+          <w:szCs w:val="24"/>
+        </w:rPr>
+      </w:pPr>
+      <w:proofErr w:type="spellStart"/>
+      <w:r>
+        <w:rPr>
+          <w:rFonts w:ascii="Tempus Sans ITC" w:eastAsia="Times New Roman" w:hAnsi="Tempus Sans ITC" w:cs="Times New Roman"/>
+          <w:color w:val="575757"/>
+          <w:sz w:val="24"/>
+          <w:szCs w:val="24"/>
+          <w:shd w:val="clear" w:color="auto" w:fill="FFFFFF"/>
+        </w:rPr>
+        <w:t>Inteswiss</w:t>
+      </w:r>
+      <w:proofErr w:type="spellEnd"/>
+      <w:r>
+        <w:rPr>
+          <w:rFonts w:ascii="Tempus Sans ITC" w:eastAsia="Times New Roman" w:hAnsi="Tempus Sans ITC" w:cs="Times New Roman"/>
+          <w:color w:val="575757"/>
+          <w:sz w:val="24"/>
+          <w:szCs w:val="24"/>
+          <w:shd w:val="clear" w:color="auto" w:fill="FFFFFF"/>
+        </w:rPr>
+        <w:t>:</w:t>
+      </w:r>
+    </w:p>
+    <w:p>
+      <w:pPr>
+        <w:spacing w:after="0" w:line="240" w:lineRule="auto"/>
+        <w:rPr>
+          <w:rFonts w:ascii="Tempus Sans ITC" w:eastAsia="Times New Roman" w:hAnsi="Tempus Sans ITC" w:cs="Times New Roman"/>
+          <w:sz w:val="24"/>
+          <w:szCs w:val="24"/>
+        </w:rPr>
+      </w:pPr>
+      <w:r>
+        <w:rPr>
+          <w:rFonts w:ascii="Tempus Sans ITC" w:eastAsia="Times New Roman" w:hAnsi="Tempus Sans ITC" w:cs="Times New Roman"/>
+          <w:color w:val="575757"/>
+          <w:sz w:val="24"/>
+          <w:szCs w:val="24"/>
+          <w:shd w:val="clear" w:color="auto" w:fill="FFFFFF"/>
+        </w:rPr>
+        <w:t>When the body does not process food correctly, food sometimes enters the digestive stream in a more solid form. If this solid form makes it all the way to the small intestines it has the chance of rupturing the intestines and leaving holes along the way. This causes food to leak through and damage the skeleton, growing mold on the bones.</w:t>
+      </w:r>
+    </w:p>
+    <w:p>
+      <w:pPr>
+        <w:rPr>
+          <w:rFonts w:ascii="Tempus Sans ITC" w:hAnsi="Tempus Sans ITC"/>
+        </w:rPr>
+      </w:pPr>
     </w:p>
     <w:sectPr>
       <w:pgSz w:w="12240" w:h="15840"/>

</xml_diff>